<commit_message>
task 03 - h2 console detail added
</commit_message>
<xml_diff>
--- a/Task 03/Task 03.docx
+++ b/Task 03/Task 03.docx
@@ -132,6 +132,9 @@
       <w:pPr>
         <w:ind w:left="1440"/>
         <w:jc w:val="both"/>
+        <w:rPr>
+          <w:i/>
+        </w:rPr>
       </w:pPr>
       <w:r>
         <w:t xml:space="preserve">    </w:t>
@@ -140,14 +143,17 @@
         <w:rPr>
           <w:i/>
         </w:rPr>
-        <w:t xml:space="preserve">git checkout -b </w:t>
-      </w:r>
-      <w:r>
-        <w:rPr>
-          <w:i/>
-        </w:rPr>
-        <w:t>feature/bim/atique-202015/task-03</w:t>
-      </w:r>
+        <w:t>git checkout -b feature/bim/atique-202015/task-03</w:t>
+      </w:r>
+    </w:p>
+    <w:p>
+      <w:pPr>
+        <w:ind w:left="1440"/>
+        <w:jc w:val="both"/>
+        <w:rPr>
+          <w:i/>
+        </w:rPr>
+      </w:pPr>
     </w:p>
     <w:p>
       <w:pPr>
@@ -225,6 +231,12 @@
     </w:p>
     <w:p>
       <w:pPr>
+        <w:ind w:left="1440"/>
+        <w:jc w:val="both"/>
+      </w:pPr>
+    </w:p>
+    <w:p>
+      <w:pPr>
         <w:numPr>
           <w:ilvl w:val="0"/>
           <w:numId w:val="3"/>
@@ -281,42 +293,36 @@
         <w:rPr>
           <w:rFonts w:ascii="Arial Unicode MS" w:eastAsia="Arial Unicode MS" w:hAnsi="Arial Unicode MS" w:cs="Arial Unicode MS"/>
         </w:rPr>
-        <w:t>Create and use Domain M</w:t>
+        <w:t>Create and use Domain Models/</w:t>
       </w:r>
       <w:r>
         <w:rPr>
           <w:rFonts w:ascii="Arial Unicode MS" w:eastAsia="Arial Unicode MS" w:hAnsi="Arial Unicode MS" w:cs="Arial Unicode MS"/>
         </w:rPr>
-        <w:t>odels/</w:t>
+        <w:t>JPA</w:t>
       </w:r>
       <w:r>
         <w:rPr>
           <w:rFonts w:ascii="Arial Unicode MS" w:eastAsia="Arial Unicode MS" w:hAnsi="Arial Unicode MS" w:cs="Arial Unicode MS"/>
         </w:rPr>
-        <w:t>JPA</w:t>
+        <w:t>-</w:t>
       </w:r>
       <w:r>
         <w:rPr>
           <w:rFonts w:ascii="Arial Unicode MS" w:eastAsia="Arial Unicode MS" w:hAnsi="Arial Unicode MS" w:cs="Arial Unicode MS"/>
         </w:rPr>
-        <w:t>-</w:t>
+        <w:t xml:space="preserve">Entities in </w:t>
       </w:r>
       <w:r>
         <w:rPr>
           <w:rFonts w:ascii="Arial Unicode MS" w:eastAsia="Arial Unicode MS" w:hAnsi="Arial Unicode MS" w:cs="Arial Unicode MS"/>
-        </w:rPr>
-        <w:t xml:space="preserve">Entities in </w:t>
+          <w:i/>
+        </w:rPr>
+        <w:t>Service→Dao</w:t>
       </w:r>
       <w:r>
         <w:rPr>
           <w:rFonts w:ascii="Arial Unicode MS" w:eastAsia="Arial Unicode MS" w:hAnsi="Arial Unicode MS" w:cs="Arial Unicode MS"/>
-          <w:i/>
-        </w:rPr>
-        <w:t>Service→Dao</w:t>
-      </w:r>
-      <w:r>
-        <w:rPr>
-          <w:rFonts w:ascii="Arial Unicode MS" w:eastAsia="Arial Unicode MS" w:hAnsi="Arial Unicode MS" w:cs="Arial Unicode MS"/>
         </w:rPr>
         <w:t xml:space="preserve"> layer</w:t>
       </w:r>
@@ -330,10 +336,7 @@
         <w:jc w:val="both"/>
       </w:pPr>
       <w:r>
-        <w:t xml:space="preserve">Create a directory named: </w:t>
-      </w:r>
-      <w:r>
-        <w:t>dao</w:t>
+        <w:t>Create a directory named: dao</w:t>
       </w:r>
     </w:p>
     <w:p>
@@ -351,10 +354,7 @@
         <w:t>src/main/java/com.example.bookinfomanagement</w:t>
       </w:r>
       <w:r>
-        <w:t xml:space="preserve"> for </w:t>
-      </w:r>
-      <w:r>
-        <w:t>DAO layer</w:t>
+        <w:t xml:space="preserve"> for DAO layer</w:t>
       </w:r>
     </w:p>
     <w:p>
@@ -399,10 +399,7 @@
         <w:jc w:val="both"/>
       </w:pPr>
       <w:r>
-        <w:t xml:space="preserve">Create a directory named: </w:t>
-      </w:r>
-      <w:r>
-        <w:t>repository</w:t>
+        <w:t>Create a directory named: repository</w:t>
       </w:r>
     </w:p>
     <w:p>
@@ -420,10 +417,7 @@
         <w:t>src/main/java/com.example.bookinfomanagement</w:t>
       </w:r>
       <w:r>
-        <w:t xml:space="preserve"> for </w:t>
-      </w:r>
-      <w:r>
-        <w:t>JPA Repositories</w:t>
+        <w:t xml:space="preserve"> for JPA Repositories</w:t>
       </w:r>
     </w:p>
     <w:p>
@@ -436,9 +430,9 @@
           <w:noProof/>
         </w:rPr>
         <w:drawing>
-          <wp:inline distT="0" distB="0" distL="0" distR="0" wp14:anchorId="0C4E7FF3" wp14:editId="420C994F">
-            <wp:extent cx="3939881" cy="2743438"/>
-            <wp:effectExtent l="0" t="0" r="3810" b="0"/>
+          <wp:inline distT="0" distB="0" distL="0" distR="0" wp14:anchorId="0C4E7FF3" wp14:editId="7F8E6291">
+            <wp:extent cx="4137660" cy="2881157"/>
+            <wp:effectExtent l="0" t="0" r="0" b="0"/>
             <wp:docPr id="4" name="Picture 4"/>
             <wp:cNvGraphicFramePr>
               <a:graphicFrameLocks xmlns:a="http://schemas.openxmlformats.org/drawingml/2006/main" noChangeAspect="1"/>
@@ -465,7 +459,7 @@
                   <pic:spPr>
                     <a:xfrm>
                       <a:off x="0" y="0"/>
-                      <a:ext cx="3939881" cy="2743438"/>
+                      <a:ext cx="4141802" cy="2884041"/>
                     </a:xfrm>
                     <a:prstGeom prst="rect">
                       <a:avLst/>
@@ -480,23 +474,45 @@
     </w:p>
     <w:p>
       <w:pPr>
+        <w:numPr>
+          <w:ilvl w:val="0"/>
+          <w:numId w:val="3"/>
+        </w:numPr>
+        <w:jc w:val="both"/>
+      </w:pPr>
+      <w:r>
+        <w:lastRenderedPageBreak/>
+        <w:t xml:space="preserve">Add </w:t>
+      </w:r>
+      <w:r>
+        <w:t>below</w:t>
+      </w:r>
+      <w:r>
+        <w:t xml:space="preserve"> properties in </w:t>
+      </w:r>
+      <w:r>
+        <w:rPr>
+          <w:i/>
+        </w:rPr>
+        <w:t>application.properties</w:t>
+      </w:r>
+      <w:r>
+        <w:t xml:space="preserve"> file</w:t>
+      </w:r>
+    </w:p>
+    <w:p>
+      <w:pPr>
         <w:ind w:left="1440"/>
         <w:jc w:val="both"/>
-      </w:pPr>
-    </w:p>
-    <w:p>
-      <w:pPr>
-        <w:numPr>
-          <w:ilvl w:val="0"/>
-          <w:numId w:val="3"/>
-        </w:numPr>
-        <w:jc w:val="both"/>
-      </w:pPr>
-      <w:r>
-        <w:t>Add these properties in application.properties</w:t>
-      </w:r>
-      <w:r>
-        <w:t xml:space="preserve"> file</w:t>
+        <w:rPr>
+          <w:i/>
+        </w:rPr>
+      </w:pPr>
+      <w:r>
+        <w:rPr>
+          <w:i/>
+        </w:rPr>
+        <w:t>spring.datasource.url=jdbc:h2:mem:testdb</w:t>
       </w:r>
     </w:p>
     <w:p>
@@ -511,8 +527,10 @@
         <w:rPr>
           <w:i/>
         </w:rPr>
-        <w:t>spring.datasource.url=jdbc:h2:mem:testdb</w:t>
-      </w:r>
+        <w:t>spring.datasource.driverClassName=org.h2.Driver</w:t>
+      </w:r>
+      <w:bookmarkStart w:id="0" w:name="_GoBack"/>
+      <w:bookmarkEnd w:id="0"/>
     </w:p>
     <w:p>
       <w:pPr>
@@ -526,174 +544,319 @@
         <w:rPr>
           <w:i/>
         </w:rPr>
+        <w:t>spring.datasource.username=sa</w:t>
+      </w:r>
+    </w:p>
+    <w:p>
+      <w:pPr>
+        <w:ind w:left="1440"/>
+        <w:jc w:val="both"/>
+        <w:rPr>
+          <w:i/>
+        </w:rPr>
+      </w:pPr>
+      <w:r>
+        <w:rPr>
+          <w:i/>
+        </w:rPr>
+        <w:t>spring.datasource.password=</w:t>
+      </w:r>
+    </w:p>
+    <w:p>
+      <w:pPr>
+        <w:ind w:left="1440"/>
+        <w:jc w:val="both"/>
+        <w:rPr>
+          <w:i/>
+        </w:rPr>
+      </w:pPr>
+      <w:r>
+        <w:rPr>
+          <w:i/>
+        </w:rPr>
+        <w:t>spring.jpa.database-platform=org.hibernate.dialect.H2Dialect</w:t>
+      </w:r>
+    </w:p>
+    <w:p>
+      <w:pPr>
+        <w:ind w:left="1440"/>
+        <w:jc w:val="both"/>
+        <w:rPr>
+          <w:i/>
+        </w:rPr>
+      </w:pPr>
+      <w:r>
+        <w:rPr>
+          <w:i/>
+        </w:rPr>
+        <w:t>spring.h2.console.enabled=true</w:t>
+      </w:r>
+    </w:p>
+    <w:p>
+      <w:pPr>
+        <w:jc w:val="both"/>
+      </w:pPr>
+    </w:p>
+    <w:p>
+      <w:pPr>
+        <w:numPr>
+          <w:ilvl w:val="0"/>
+          <w:numId w:val="4"/>
+        </w:numPr>
+        <w:jc w:val="both"/>
+      </w:pPr>
+      <w:r>
+        <w:t xml:space="preserve">Add Below dependency in </w:t>
+      </w:r>
+      <w:r>
+        <w:rPr>
+          <w:rFonts w:ascii="Arial Unicode MS" w:eastAsia="Arial Unicode MS" w:hAnsi="Arial Unicode MS" w:cs="Arial Unicode MS"/>
+          <w:i/>
+        </w:rPr>
+        <w:t>build.gradle → dependencies</w:t>
+      </w:r>
+    </w:p>
+    <w:p>
+      <w:pPr>
+        <w:rPr>
+          <w:i/>
+        </w:rPr>
+      </w:pPr>
+      <w:r>
+        <w:rPr>
+          <w:i/>
+        </w:rPr>
+        <w:t xml:space="preserve">                       </w:t>
+      </w:r>
+      <w:r>
+        <w:rPr>
+          <w:i/>
+        </w:rPr>
+        <w:t xml:space="preserve"> </w:t>
+      </w:r>
+      <w:r>
+        <w:rPr>
+          <w:i/>
+        </w:rPr>
+        <w:t>implementation 'org.springframework.boot:spring-boot-starter-data-jpa'</w:t>
+      </w:r>
+    </w:p>
+    <w:p>
+      <w:pPr>
+        <w:rPr>
+          <w:i/>
+        </w:rPr>
+      </w:pPr>
+      <w:r>
+        <w:rPr>
+          <w:i/>
+        </w:rPr>
+        <w:t xml:space="preserve">                      </w:t>
+      </w:r>
+      <w:r>
+        <w:rPr>
+          <w:i/>
+        </w:rPr>
+        <w:t xml:space="preserve"> </w:t>
+      </w:r>
+      <w:r>
+        <w:rPr>
+          <w:i/>
+        </w:rPr>
+        <w:t xml:space="preserve"> </w:t>
+      </w:r>
+      <w:r>
+        <w:rPr>
+          <w:i/>
+        </w:rPr>
+        <w:t>runtimeOnly 'com.h2database:h2'</w:t>
+      </w:r>
+    </w:p>
+    <w:p/>
+    <w:p>
+      <w:pPr>
+        <w:numPr>
+          <w:ilvl w:val="0"/>
+          <w:numId w:val="4"/>
+        </w:numPr>
+        <w:jc w:val="both"/>
+      </w:pPr>
+      <w:r>
+        <w:t>H</w:t>
+      </w:r>
+      <w:r>
+        <w:t xml:space="preserve">it the </w:t>
+      </w:r>
+      <w:r>
+        <w:t>URL</w:t>
+      </w:r>
+      <w:r>
+        <w:t xml:space="preserve">: </w:t>
+      </w:r>
+      <w:hyperlink r:id="rId7" w:history="1">
+        <w:r>
+          <w:rPr>
+            <w:rStyle w:val="Hyperlink"/>
+          </w:rPr>
+          <w:t>http://localhost:8084/book-info-manager-1.0/h2-console</w:t>
+        </w:r>
+      </w:hyperlink>
+    </w:p>
+    <w:p>
+      <w:pPr>
+        <w:numPr>
+          <w:ilvl w:val="0"/>
+          <w:numId w:val="4"/>
+        </w:numPr>
+        <w:jc w:val="both"/>
+      </w:pPr>
+      <w:r>
+        <w:t>Below console will be displayed on browser:</w:t>
+      </w:r>
+    </w:p>
+    <w:p>
+      <w:pPr>
+        <w:ind w:left="1440"/>
+        <w:jc w:val="both"/>
+      </w:pPr>
+      <w:r>
+        <w:rPr>
+          <w:noProof/>
+        </w:rPr>
+        <w:drawing>
+          <wp:inline distT="0" distB="0" distL="0" distR="0" wp14:anchorId="10FE4A94" wp14:editId="0BFA5B17">
+            <wp:extent cx="3154680" cy="2743200"/>
+            <wp:effectExtent l="0" t="0" r="7620" b="0"/>
+            <wp:docPr id="1" name="Picture 1"/>
+            <wp:cNvGraphicFramePr>
+              <a:graphicFrameLocks xmlns:a="http://schemas.openxmlformats.org/drawingml/2006/main" noChangeAspect="1"/>
+            </wp:cNvGraphicFramePr>
+            <a:graphic xmlns:a="http://schemas.openxmlformats.org/drawingml/2006/main">
+              <a:graphicData uri="http://schemas.openxmlformats.org/drawingml/2006/picture">
+                <pic:pic xmlns:pic="http://schemas.openxmlformats.org/drawingml/2006/picture">
+                  <pic:nvPicPr>
+                    <pic:cNvPr id="1" name="h2-console-01.png"/>
+                    <pic:cNvPicPr/>
+                  </pic:nvPicPr>
+                  <pic:blipFill>
+                    <a:blip r:embed="rId8">
+                      <a:extLst>
+                        <a:ext uri="{28A0092B-C50C-407E-A947-70E740481C1C}">
+                          <a14:useLocalDpi xmlns:a14="http://schemas.microsoft.com/office/drawing/2010/main" val="0"/>
+                        </a:ext>
+                      </a:extLst>
+                    </a:blip>
+                    <a:stretch>
+                      <a:fillRect/>
+                    </a:stretch>
+                  </pic:blipFill>
+                  <pic:spPr>
+                    <a:xfrm>
+                      <a:off x="0" y="0"/>
+                      <a:ext cx="3183688" cy="2768424"/>
+                    </a:xfrm>
+                    <a:prstGeom prst="rect">
+                      <a:avLst/>
+                    </a:prstGeom>
+                  </pic:spPr>
+                </pic:pic>
+              </a:graphicData>
+            </a:graphic>
+          </wp:inline>
+        </w:drawing>
+      </w:r>
+    </w:p>
+    <w:p>
+      <w:pPr>
+        <w:numPr>
+          <w:ilvl w:val="0"/>
+          <w:numId w:val="4"/>
+        </w:numPr>
+        <w:jc w:val="both"/>
+      </w:pPr>
+      <w:r>
+        <w:t xml:space="preserve">Press the </w:t>
+      </w:r>
+      <w:r>
+        <w:rPr>
+          <w:b/>
+        </w:rPr>
+        <w:t>Connect</w:t>
+      </w:r>
+      <w:r>
+        <w:t xml:space="preserve"> button and see your database like:</w:t>
+      </w:r>
+    </w:p>
+    <w:p>
+      <w:pPr>
+        <w:ind w:left="1440"/>
+        <w:jc w:val="both"/>
+      </w:pPr>
+      <w:r>
+        <w:rPr>
+          <w:noProof/>
+        </w:rPr>
+        <w:drawing>
+          <wp:inline distT="0" distB="0" distL="0" distR="0" wp14:anchorId="01132EC0" wp14:editId="223E6FE5">
+            <wp:extent cx="5246765" cy="2682240"/>
+            <wp:effectExtent l="0" t="0" r="0" b="3810"/>
+            <wp:docPr id="3" name="Picture 3"/>
+            <wp:cNvGraphicFramePr>
+              <a:graphicFrameLocks xmlns:a="http://schemas.openxmlformats.org/drawingml/2006/main" noChangeAspect="1"/>
+            </wp:cNvGraphicFramePr>
+            <a:graphic xmlns:a="http://schemas.openxmlformats.org/drawingml/2006/main">
+              <a:graphicData uri="http://schemas.openxmlformats.org/drawingml/2006/picture">
+                <pic:pic xmlns:pic="http://schemas.openxmlformats.org/drawingml/2006/picture">
+                  <pic:nvPicPr>
+                    <pic:cNvPr id="3" name="h2-console-02.png"/>
+                    <pic:cNvPicPr/>
+                  </pic:nvPicPr>
+                  <pic:blipFill>
+                    <a:blip r:embed="rId9">
+                      <a:extLst>
+                        <a:ext uri="{28A0092B-C50C-407E-A947-70E740481C1C}">
+                          <a14:useLocalDpi xmlns:a14="http://schemas.microsoft.com/office/drawing/2010/main" val="0"/>
+                        </a:ext>
+                      </a:extLst>
+                    </a:blip>
+                    <a:stretch>
+                      <a:fillRect/>
+                    </a:stretch>
+                  </pic:blipFill>
+                  <pic:spPr>
+                    <a:xfrm>
+                      <a:off x="0" y="0"/>
+                      <a:ext cx="5314592" cy="2716914"/>
+                    </a:xfrm>
+                    <a:prstGeom prst="rect">
+                      <a:avLst/>
+                    </a:prstGeom>
+                  </pic:spPr>
+                </pic:pic>
+              </a:graphicData>
+            </a:graphic>
+          </wp:inline>
+        </w:drawing>
+      </w:r>
+    </w:p>
+    <w:p>
+      <w:pPr>
+        <w:numPr>
+          <w:ilvl w:val="0"/>
+          <w:numId w:val="9"/>
+        </w:numPr>
+      </w:pPr>
+      <w:r>
+        <w:rPr>
+          <w:b/>
+        </w:rPr>
         <w:lastRenderedPageBreak/>
-        <w:t>spring.datasource.driverCla</w:t>
-      </w:r>
-      <w:r>
-        <w:rPr>
-          <w:i/>
-        </w:rPr>
-        <w:t>ssName=org.h2.Driver</w:t>
-      </w:r>
-    </w:p>
-    <w:p>
-      <w:pPr>
-        <w:ind w:left="1440"/>
-        <w:jc w:val="both"/>
-        <w:rPr>
-          <w:i/>
-        </w:rPr>
-      </w:pPr>
-      <w:r>
-        <w:rPr>
-          <w:i/>
-        </w:rPr>
-        <w:t>spring.datasource.username=sa</w:t>
-      </w:r>
-    </w:p>
-    <w:p>
-      <w:pPr>
-        <w:ind w:left="1440"/>
-        <w:jc w:val="both"/>
-        <w:rPr>
-          <w:i/>
-        </w:rPr>
-      </w:pPr>
-      <w:r>
-        <w:rPr>
-          <w:i/>
-        </w:rPr>
-        <w:t>spring.datasource.password=</w:t>
-      </w:r>
-    </w:p>
-    <w:p>
-      <w:pPr>
-        <w:ind w:left="1440"/>
-        <w:jc w:val="both"/>
-        <w:rPr>
-          <w:i/>
-        </w:rPr>
-      </w:pPr>
-      <w:r>
-        <w:rPr>
-          <w:i/>
-        </w:rPr>
-        <w:t>spring.jpa.database-platform=org.hibernate.dialect.H2Dialect</w:t>
-      </w:r>
-    </w:p>
-    <w:p>
-      <w:pPr>
-        <w:ind w:left="1440"/>
-        <w:jc w:val="both"/>
-        <w:rPr>
-          <w:i/>
-        </w:rPr>
-      </w:pPr>
-      <w:r>
-        <w:rPr>
-          <w:i/>
-        </w:rPr>
-        <w:t>spring.h2.console.enabled=true</w:t>
-      </w:r>
-    </w:p>
-    <w:p>
-      <w:pPr>
-        <w:jc w:val="both"/>
-      </w:pPr>
-    </w:p>
-    <w:p>
-      <w:pPr>
-        <w:numPr>
-          <w:ilvl w:val="0"/>
-          <w:numId w:val="4"/>
-        </w:numPr>
-        <w:jc w:val="both"/>
-      </w:pPr>
-      <w:r>
-        <w:t xml:space="preserve">Add Below dependency in </w:t>
-      </w:r>
-      <w:r>
-        <w:rPr>
-          <w:rFonts w:ascii="Arial Unicode MS" w:eastAsia="Arial Unicode MS" w:hAnsi="Arial Unicode MS" w:cs="Arial Unicode MS"/>
-          <w:i/>
-        </w:rPr>
-        <w:t>build.gradle → dependencies</w:t>
-      </w:r>
-    </w:p>
-    <w:p>
-      <w:pPr>
-        <w:rPr>
-          <w:i/>
-        </w:rPr>
-      </w:pPr>
-      <w:r>
-        <w:rPr>
-          <w:i/>
-        </w:rPr>
-        <w:t xml:space="preserve">                       </w:t>
-      </w:r>
-      <w:r>
-        <w:rPr>
-          <w:i/>
-        </w:rPr>
-        <w:t xml:space="preserve"> </w:t>
-      </w:r>
-      <w:r>
-        <w:rPr>
-          <w:i/>
-        </w:rPr>
-        <w:t>implementation 'org.springframework.boot:spring-boot-starter-data-jpa'</w:t>
-      </w:r>
-    </w:p>
-    <w:p>
-      <w:pPr>
-        <w:rPr>
-          <w:i/>
-        </w:rPr>
-      </w:pPr>
-      <w:r>
-        <w:rPr>
-          <w:i/>
-        </w:rPr>
-        <w:t xml:space="preserve">                      </w:t>
-      </w:r>
-      <w:r>
-        <w:rPr>
-          <w:i/>
-        </w:rPr>
-        <w:t xml:space="preserve"> </w:t>
-      </w:r>
-      <w:r>
-        <w:rPr>
-          <w:i/>
-        </w:rPr>
-        <w:t xml:space="preserve"> </w:t>
-      </w:r>
-      <w:r>
-        <w:rPr>
-          <w:i/>
-        </w:rPr>
-        <w:t>runtimeOnly 'com.h2database:h2'</w:t>
-      </w:r>
-    </w:p>
-    <w:p/>
-    <w:p>
-      <w:pPr>
-        <w:numPr>
-          <w:ilvl w:val="0"/>
-          <w:numId w:val="9"/>
-        </w:numPr>
-      </w:pPr>
+        <w:t xml:space="preserve">Learning </w:t>
+      </w:r>
       <w:r>
         <w:rPr>
           <w:b/>
         </w:rPr>
-        <w:t xml:space="preserve">Learning </w:t>
-      </w:r>
-      <w:r>
-        <w:rPr>
-          <w:b/>
-        </w:rPr>
         <w:t>metatrails</w:t>
       </w:r>
     </w:p>
@@ -704,7 +867,7 @@
           <w:numId w:val="6"/>
         </w:numPr>
       </w:pPr>
-      <w:hyperlink r:id="rId7">
+      <w:hyperlink r:id="rId10">
         <w:r>
           <w:rPr>
             <w:color w:val="1155CC"/>
@@ -721,20 +884,13 @@
           <w:numId w:val="6"/>
         </w:numPr>
       </w:pPr>
-      <w:hyperlink r:id="rId8">
+      <w:hyperlink r:id="rId11">
         <w:r>
           <w:rPr>
             <w:color w:val="1155CC"/>
             <w:u w:val="single"/>
           </w:rPr>
-          <w:t>https://www.youtube.com/watch?v=9S</w:t>
-        </w:r>
-        <w:r>
-          <w:rPr>
-            <w:color w:val="1155CC"/>
-            <w:u w:val="single"/>
-          </w:rPr>
-          <w:t>GDpanrc8U&amp;ab_channel=Amigoscode</w:t>
+          <w:t>https://www.youtube.com/watch?v=9SGDpanrc8U&amp;ab_channel=Amigoscode</w:t>
         </w:r>
       </w:hyperlink>
     </w:p>
@@ -745,7 +901,7 @@
           <w:numId w:val="6"/>
         </w:numPr>
       </w:pPr>
-      <w:hyperlink r:id="rId9">
+      <w:hyperlink r:id="rId12">
         <w:r>
           <w:rPr>
             <w:color w:val="1155CC"/>
@@ -762,7 +918,7 @@
           <w:numId w:val="6"/>
         </w:numPr>
       </w:pPr>
-      <w:hyperlink r:id="rId10">
+      <w:hyperlink r:id="rId13">
         <w:r>
           <w:rPr>
             <w:color w:val="1155CC"/>
@@ -844,10 +1000,7 @@
         </w:rPr>
       </w:pPr>
       <w:r>
-        <w:t>1. You have already cloned this</w:t>
-      </w:r>
-      <w:r>
-        <w:t xml:space="preserve"> project in task 02</w:t>
+        <w:t>1. You have already cloned this project in task 02</w:t>
       </w:r>
     </w:p>
     <w:p>
@@ -883,13 +1036,7 @@
         <w:rPr>
           <w:i/>
         </w:rPr>
-        <w:t xml:space="preserve">git checkout </w:t>
-      </w:r>
-      <w:r>
-        <w:rPr>
-          <w:i/>
-        </w:rPr>
-        <w:t>hp/student-info-manage-h2-jpa</w:t>
+        <w:t>git checkout hp/student-info-manage-h2-jpa</w:t>
       </w:r>
     </w:p>
     <w:p>
@@ -934,7 +1081,65 @@
         <w:jc w:val="both"/>
       </w:pPr>
       <w:r>
-        <w:t>You can see the project structure and browse the code</w:t>
+        <w:t>You can see the project structure and browse the code.</w:t>
+      </w:r>
+    </w:p>
+    <w:p>
+      <w:pPr>
+        <w:ind w:left="720"/>
+        <w:rPr>
+          <w:b/>
+        </w:rPr>
+      </w:pPr>
+    </w:p>
+    <w:p>
+      <w:pPr>
+        <w:numPr>
+          <w:ilvl w:val="0"/>
+          <w:numId w:val="9"/>
+        </w:numPr>
+      </w:pPr>
+      <w:r>
+        <w:rPr>
+          <w:b/>
+        </w:rPr>
+        <w:t>What to submit</w:t>
+      </w:r>
+    </w:p>
+    <w:p>
+      <w:pPr>
+        <w:ind w:left="720"/>
+      </w:pPr>
+      <w:r>
+        <w:t>Prepare a doc with the answer of these two questions:</w:t>
+      </w:r>
+    </w:p>
+    <w:p>
+      <w:pPr>
+        <w:numPr>
+          <w:ilvl w:val="0"/>
+          <w:numId w:val="2"/>
+        </w:numPr>
+      </w:pPr>
+      <w:r>
+        <w:t>What</w:t>
+      </w:r>
+      <w:r>
+        <w:t xml:space="preserve"> is</w:t>
+      </w:r>
+      <w:r>
+        <w:t xml:space="preserve"> ORM?</w:t>
+      </w:r>
+    </w:p>
+    <w:p>
+      <w:pPr>
+        <w:numPr>
+          <w:ilvl w:val="0"/>
+          <w:numId w:val="2"/>
+        </w:numPr>
+      </w:pPr>
+      <w:r>
+        <w:t>Describe Persistence Life Cycle</w:t>
       </w:r>
       <w:r>
         <w:t>.</w:t>
@@ -942,49 +1147,13 @@
     </w:p>
     <w:p>
       <w:pPr>
-        <w:ind w:left="720"/>
-        <w:rPr>
-          <w:b/>
-        </w:rPr>
-      </w:pPr>
-    </w:p>
-    <w:p>
-      <w:pPr>
-        <w:numPr>
-          <w:ilvl w:val="0"/>
-          <w:numId w:val="9"/>
-        </w:numPr>
-      </w:pPr>
-      <w:r>
-        <w:rPr>
-          <w:b/>
-        </w:rPr>
-        <w:t>What to submit</w:t>
-      </w:r>
-    </w:p>
-    <w:p>
-      <w:pPr>
-        <w:ind w:left="720"/>
-      </w:pPr>
-      <w:r>
-        <w:t>Prepare a doc with the answer of these two questions:</w:t>
-      </w:r>
-    </w:p>
-    <w:p>
-      <w:pPr>
         <w:numPr>
           <w:ilvl w:val="0"/>
           <w:numId w:val="2"/>
         </w:numPr>
       </w:pPr>
       <w:r>
-        <w:t>What</w:t>
-      </w:r>
-      <w:r>
-        <w:t xml:space="preserve"> is</w:t>
-      </w:r>
-      <w:r>
-        <w:t xml:space="preserve"> ORM?</w:t>
+        <w:t>Why JPA?</w:t>
       </w:r>
     </w:p>
     <w:p>
@@ -995,41 +1164,11 @@
         </w:numPr>
       </w:pPr>
       <w:r>
-        <w:t>Describ</w:t>
-      </w:r>
-      <w:r>
-        <w:t>e Persistence Life Cycle</w:t>
-      </w:r>
-      <w:r>
-        <w:t>.</w:t>
-      </w:r>
-    </w:p>
-    <w:p>
-      <w:pPr>
-        <w:numPr>
-          <w:ilvl w:val="0"/>
-          <w:numId w:val="2"/>
-        </w:numPr>
-      </w:pPr>
-      <w:r>
-        <w:t>Why JPA?</w:t>
-      </w:r>
-    </w:p>
-    <w:p>
-      <w:pPr>
-        <w:numPr>
-          <w:ilvl w:val="0"/>
-          <w:numId w:val="2"/>
-        </w:numPr>
-      </w:pPr>
-      <w:r>
         <w:t xml:space="preserve">How Builder </w:t>
       </w:r>
       <w:r>
         <w:t>P</w:t>
       </w:r>
-      <w:bookmarkStart w:id="0" w:name="_GoBack"/>
-      <w:bookmarkEnd w:id="0"/>
       <w:r>
         <w:t>attern work?</w:t>
       </w:r>
@@ -1129,7 +1268,7 @@
           <w:szCs w:val="20"/>
           <w:highlight w:val="white"/>
         </w:rPr>
-        <w:t>@Repository</w:t>
+        <w:t>@Repository, @Entity</w:t>
       </w:r>
       <w:r>
         <w:rPr>
@@ -1139,7 +1278,7 @@
           <w:szCs w:val="20"/>
           <w:highlight w:val="white"/>
         </w:rPr>
-        <w:t>, @Entity</w:t>
+        <w:t>,</w:t>
       </w:r>
       <w:r>
         <w:rPr>
@@ -1149,7 +1288,7 @@
           <w:szCs w:val="20"/>
           <w:highlight w:val="white"/>
         </w:rPr>
-        <w:t>,</w:t>
+        <w:t xml:space="preserve"> </w:t>
       </w:r>
       <w:r>
         <w:rPr>
@@ -1159,7 +1298,7 @@
           <w:szCs w:val="20"/>
           <w:highlight w:val="white"/>
         </w:rPr>
-        <w:t xml:space="preserve"> </w:t>
+        <w:t>@Table,</w:t>
       </w:r>
       <w:r>
         <w:rPr>
@@ -1169,7 +1308,7 @@
           <w:szCs w:val="20"/>
           <w:highlight w:val="white"/>
         </w:rPr>
-        <w:t>@Table,</w:t>
+        <w:t xml:space="preserve"> @Id</w:t>
       </w:r>
       <w:r>
         <w:rPr>
@@ -1179,9 +1318,31 @@
           <w:szCs w:val="20"/>
           <w:highlight w:val="white"/>
         </w:rPr>
-        <w:t xml:space="preserve"> @Id</w:t>
-      </w:r>
-      <w:r>
+        <w:t>, @Column, @Enumerated</w:t>
+      </w:r>
+    </w:p>
+    <w:p>
+      <w:pPr>
+        <w:numPr>
+          <w:ilvl w:val="0"/>
+          <w:numId w:val="1"/>
+        </w:numPr>
+        <w:jc w:val="both"/>
+      </w:pPr>
+      <w:r>
+        <w:t xml:space="preserve">Submit your code for task 03 in </w:t>
+      </w:r>
+      <w:r>
+        <w:t>GitHub</w:t>
+      </w:r>
+      <w:r>
+        <w:t>. See how to submit section.</w:t>
+      </w:r>
+    </w:p>
+    <w:p>
+      <w:pPr>
+        <w:ind w:left="2160"/>
+        <w:jc w:val="both"/>
         <w:rPr>
           <w:rFonts w:ascii="Courier New" w:eastAsia="Courier New" w:hAnsi="Courier New" w:cs="Courier New"/>
           <w:color w:val="202124"/>
@@ -1189,253 +1350,205 @@
           <w:szCs w:val="20"/>
           <w:highlight w:val="white"/>
         </w:rPr>
-        <w:t>, @Column, @Enumerated</w:t>
-      </w:r>
-    </w:p>
-    <w:p>
-      <w:pPr>
-        <w:numPr>
-          <w:ilvl w:val="0"/>
-          <w:numId w:val="1"/>
-        </w:numPr>
-        <w:jc w:val="both"/>
-      </w:pPr>
-      <w:r>
-        <w:t xml:space="preserve">Submit your code for task 03 in </w:t>
+      </w:pPr>
+    </w:p>
+    <w:p>
+      <w:pPr>
+        <w:numPr>
+          <w:ilvl w:val="0"/>
+          <w:numId w:val="9"/>
+        </w:numPr>
+      </w:pPr>
+      <w:r>
+        <w:rPr>
+          <w:b/>
+        </w:rPr>
+        <w:t>How to submit</w:t>
+      </w:r>
+    </w:p>
+    <w:p>
+      <w:pPr>
+        <w:numPr>
+          <w:ilvl w:val="0"/>
+          <w:numId w:val="8"/>
+        </w:numPr>
+      </w:pPr>
+      <w:r>
+        <w:t xml:space="preserve">Name your doc as: &lt;nick name&gt;_&lt;emp_id&gt;_&lt;task id&gt;. </w:t>
+      </w:r>
+    </w:p>
+    <w:p>
+      <w:pPr>
+        <w:ind w:left="1440"/>
+      </w:pPr>
+      <w:r>
+        <w:t>Ex: atique_202015_task_03.docx</w:t>
+      </w:r>
+    </w:p>
+    <w:p>
+      <w:pPr>
+        <w:numPr>
+          <w:ilvl w:val="0"/>
+          <w:numId w:val="8"/>
+        </w:numPr>
+        <w:jc w:val="both"/>
+      </w:pPr>
+      <w:r>
+        <w:t>Upload your doc/pptx in documents folder</w:t>
+      </w:r>
+    </w:p>
+    <w:p>
+      <w:pPr>
+        <w:numPr>
+          <w:ilvl w:val="0"/>
+          <w:numId w:val="8"/>
+        </w:numPr>
+        <w:jc w:val="both"/>
+      </w:pPr>
+      <w:r>
+        <w:t>commit your changes in your task 02 feature branch:</w:t>
+      </w:r>
+    </w:p>
+    <w:p>
+      <w:pPr>
+        <w:ind w:left="1440"/>
+        <w:jc w:val="both"/>
+        <w:rPr>
+          <w:i/>
+        </w:rPr>
+      </w:pPr>
+      <w:r>
+        <w:t xml:space="preserve"> </w:t>
+      </w:r>
+      <w:r>
+        <w:rPr>
+          <w:i/>
+        </w:rPr>
+        <w:t>git commit -m "[bim] task 03"</w:t>
+      </w:r>
+    </w:p>
+    <w:p>
+      <w:pPr>
+        <w:numPr>
+          <w:ilvl w:val="0"/>
+          <w:numId w:val="8"/>
+        </w:numPr>
+        <w:jc w:val="both"/>
+      </w:pPr>
+      <w:r>
+        <w:t xml:space="preserve">Push the changes to your feature branch: </w:t>
+      </w:r>
+      <w:r>
+        <w:rPr>
+          <w:i/>
+        </w:rPr>
+        <w:t>git push</w:t>
+      </w:r>
+    </w:p>
+    <w:p>
+      <w:pPr>
+        <w:numPr>
+          <w:ilvl w:val="0"/>
+          <w:numId w:val="8"/>
+        </w:numPr>
+        <w:jc w:val="both"/>
+      </w:pPr>
+      <w:r>
+        <w:rPr>
+          <w:rFonts w:ascii="Arial Unicode MS" w:eastAsia="Arial Unicode MS" w:hAnsi="Arial Unicode MS" w:cs="Arial Unicode MS"/>
+        </w:rPr>
+        <w:t>Create a merge req in GitLab [</w:t>
+      </w:r>
+      <w:r>
+        <w:rPr>
+          <w:rFonts w:ascii="Arial Unicode MS" w:eastAsia="Arial Unicode MS" w:hAnsi="Arial Unicode MS" w:cs="Arial Unicode MS"/>
+        </w:rPr>
+        <w:t xml:space="preserve">your </w:t>
+      </w:r>
+      <w:r>
+        <w:rPr>
+          <w:rFonts w:ascii="Arial Unicode MS" w:eastAsia="Arial Unicode MS" w:hAnsi="Arial Unicode MS" w:cs="Arial Unicode MS"/>
+        </w:rPr>
+        <w:t xml:space="preserve">feature </w:t>
+      </w:r>
+      <w:r>
+        <w:rPr>
+          <w:rFonts w:ascii="Arial Unicode MS" w:eastAsia="Arial Unicode MS" w:hAnsi="Arial Unicode MS" w:cs="Arial Unicode MS"/>
+        </w:rPr>
+        <w:t>branch</w:t>
+      </w:r>
+      <w:r>
+        <w:rPr>
+          <w:rFonts w:ascii="Arial Unicode MS" w:eastAsia="Arial Unicode MS" w:hAnsi="Arial Unicode MS" w:cs="Arial Unicode MS"/>
+        </w:rPr>
+        <w:t xml:space="preserve">→ </w:t>
+      </w:r>
+      <w:r>
+        <w:rPr>
+          <w:rFonts w:ascii="Arial Unicode MS" w:eastAsia="Arial Unicode MS" w:hAnsi="Arial Unicode MS" w:cs="Arial Unicode MS"/>
+        </w:rPr>
+        <w:t xml:space="preserve">your </w:t>
+      </w:r>
+      <w:r>
+        <w:rPr>
+          <w:rFonts w:ascii="Arial Unicode MS" w:eastAsia="Arial Unicode MS" w:hAnsi="Arial Unicode MS" w:cs="Arial Unicode MS"/>
+        </w:rPr>
+        <w:t>release</w:t>
+      </w:r>
+      <w:r>
+        <w:rPr>
+          <w:rFonts w:ascii="Arial Unicode MS" w:eastAsia="Arial Unicode MS" w:hAnsi="Arial Unicode MS" w:cs="Arial Unicode MS"/>
+        </w:rPr>
+        <w:t xml:space="preserve"> branch</w:t>
+      </w:r>
+      <w:r>
+        <w:rPr>
+          <w:rFonts w:ascii="Arial Unicode MS" w:eastAsia="Arial Unicode MS" w:hAnsi="Arial Unicode MS" w:cs="Arial Unicode MS"/>
+        </w:rPr>
+        <w:t xml:space="preserve">] </w:t>
+      </w:r>
+    </w:p>
+    <w:p>
+      <w:pPr>
+        <w:ind w:left="1440"/>
+        <w:jc w:val="both"/>
+        <w:rPr>
+          <w:i/>
+        </w:rPr>
+      </w:pPr>
+      <w:r>
+        <w:t xml:space="preserve">Ex: </w:t>
+      </w:r>
+      <w:r>
+        <w:rPr>
+          <w:rFonts w:ascii="Arial Unicode MS" w:eastAsia="Arial Unicode MS" w:hAnsi="Arial Unicode MS" w:cs="Arial Unicode MS"/>
+          <w:i/>
+        </w:rPr>
+        <w:t>feature/bim/atique-202015/task-03 → bim/atique-202015/release-1.0</w:t>
+      </w:r>
+    </w:p>
+    <w:p>
+      <w:pPr>
+        <w:numPr>
+          <w:ilvl w:val="0"/>
+          <w:numId w:val="8"/>
+        </w:numPr>
+        <w:jc w:val="both"/>
+      </w:pPr>
+      <w:r>
+        <w:t xml:space="preserve">Follow up </w:t>
+      </w:r>
+      <w:r>
+        <w:t>instructors’</w:t>
+      </w:r>
+      <w:r>
+        <w:t xml:space="preserve"> feedback on </w:t>
       </w:r>
       <w:r>
         <w:t>GitHub</w:t>
       </w:r>
       <w:r>
-        <w:t>. See how to submit section.</w:t>
-      </w:r>
-    </w:p>
-    <w:p>
-      <w:pPr>
-        <w:ind w:left="2160"/>
-        <w:jc w:val="both"/>
-        <w:rPr>
-          <w:rFonts w:ascii="Courier New" w:eastAsia="Courier New" w:hAnsi="Courier New" w:cs="Courier New"/>
-          <w:color w:val="202124"/>
-          <w:sz w:val="20"/>
-          <w:szCs w:val="20"/>
-          <w:highlight w:val="white"/>
-        </w:rPr>
-      </w:pPr>
-    </w:p>
-    <w:p>
-      <w:pPr>
-        <w:numPr>
-          <w:ilvl w:val="0"/>
-          <w:numId w:val="9"/>
-        </w:numPr>
-      </w:pPr>
-      <w:r>
-        <w:rPr>
-          <w:b/>
-        </w:rPr>
-        <w:t>How to submit</w:t>
-      </w:r>
-    </w:p>
-    <w:p>
-      <w:pPr>
-        <w:numPr>
-          <w:ilvl w:val="0"/>
-          <w:numId w:val="8"/>
-        </w:numPr>
-      </w:pPr>
-      <w:r>
-        <w:t xml:space="preserve">Name your doc as: &lt;nick name&gt;_&lt;emp_id&gt;_&lt;task id&gt;. </w:t>
-      </w:r>
-    </w:p>
-    <w:p>
-      <w:pPr>
-        <w:ind w:left="1440"/>
-      </w:pPr>
-      <w:r>
-        <w:t>Ex: atique_202015_task_03.docx</w:t>
-      </w:r>
-    </w:p>
-    <w:p>
-      <w:pPr>
-        <w:numPr>
-          <w:ilvl w:val="0"/>
-          <w:numId w:val="8"/>
-        </w:numPr>
-        <w:jc w:val="both"/>
-      </w:pPr>
-      <w:r>
-        <w:t>Upload your doc/pptx in documents fo</w:t>
-      </w:r>
-      <w:r>
-        <w:t>lder</w:t>
-      </w:r>
-    </w:p>
-    <w:p>
-      <w:pPr>
-        <w:numPr>
-          <w:ilvl w:val="0"/>
-          <w:numId w:val="8"/>
-        </w:numPr>
-        <w:jc w:val="both"/>
-      </w:pPr>
-      <w:r>
-        <w:lastRenderedPageBreak/>
-        <w:t>commit your changes in your task 02 feature branch</w:t>
-      </w:r>
-      <w:r>
-        <w:t>:</w:t>
-      </w:r>
-    </w:p>
-    <w:p>
-      <w:pPr>
-        <w:ind w:left="1440"/>
-        <w:jc w:val="both"/>
-        <w:rPr>
-          <w:i/>
-        </w:rPr>
-      </w:pPr>
-      <w:r>
-        <w:t xml:space="preserve"> </w:t>
-      </w:r>
-      <w:r>
-        <w:rPr>
-          <w:i/>
-        </w:rPr>
-        <w:t>git commit -m "[bim] task 03"</w:t>
-      </w:r>
-    </w:p>
-    <w:p>
-      <w:pPr>
-        <w:numPr>
-          <w:ilvl w:val="0"/>
-          <w:numId w:val="8"/>
-        </w:numPr>
-        <w:jc w:val="both"/>
-      </w:pPr>
-      <w:r>
-        <w:t xml:space="preserve">Push the changes to your feature branch: </w:t>
-      </w:r>
-      <w:r>
-        <w:rPr>
-          <w:i/>
-        </w:rPr>
-        <w:t>git push</w:t>
-      </w:r>
-    </w:p>
-    <w:p>
-      <w:pPr>
-        <w:numPr>
-          <w:ilvl w:val="0"/>
-          <w:numId w:val="8"/>
-        </w:numPr>
-        <w:jc w:val="both"/>
-      </w:pPr>
-      <w:r>
-        <w:rPr>
-          <w:rFonts w:ascii="Arial Unicode MS" w:eastAsia="Arial Unicode MS" w:hAnsi="Arial Unicode MS" w:cs="Arial Unicode MS"/>
-        </w:rPr>
-        <w:t>Create a merge req in GitLab [</w:t>
-      </w:r>
-      <w:r>
-        <w:rPr>
-          <w:rFonts w:ascii="Arial Unicode MS" w:eastAsia="Arial Unicode MS" w:hAnsi="Arial Unicode MS" w:cs="Arial Unicode MS"/>
-        </w:rPr>
-        <w:t xml:space="preserve">your </w:t>
-      </w:r>
-      <w:r>
-        <w:rPr>
-          <w:rFonts w:ascii="Arial Unicode MS" w:eastAsia="Arial Unicode MS" w:hAnsi="Arial Unicode MS" w:cs="Arial Unicode MS"/>
-        </w:rPr>
-        <w:t xml:space="preserve">feature </w:t>
-      </w:r>
-      <w:r>
-        <w:rPr>
-          <w:rFonts w:ascii="Arial Unicode MS" w:eastAsia="Arial Unicode MS" w:hAnsi="Arial Unicode MS" w:cs="Arial Unicode MS"/>
-        </w:rPr>
-        <w:t>branch</w:t>
-      </w:r>
-      <w:r>
-        <w:rPr>
-          <w:rFonts w:ascii="Arial Unicode MS" w:eastAsia="Arial Unicode MS" w:hAnsi="Arial Unicode MS" w:cs="Arial Unicode MS"/>
-        </w:rPr>
-        <w:t xml:space="preserve">→ </w:t>
-      </w:r>
-      <w:r>
-        <w:rPr>
-          <w:rFonts w:ascii="Arial Unicode MS" w:eastAsia="Arial Unicode MS" w:hAnsi="Arial Unicode MS" w:cs="Arial Unicode MS"/>
-        </w:rPr>
-        <w:t xml:space="preserve">your </w:t>
-      </w:r>
-      <w:r>
-        <w:rPr>
-          <w:rFonts w:ascii="Arial Unicode MS" w:eastAsia="Arial Unicode MS" w:hAnsi="Arial Unicode MS" w:cs="Arial Unicode MS"/>
-        </w:rPr>
-        <w:t>release</w:t>
-      </w:r>
-      <w:r>
-        <w:rPr>
-          <w:rFonts w:ascii="Arial Unicode MS" w:eastAsia="Arial Unicode MS" w:hAnsi="Arial Unicode MS" w:cs="Arial Unicode MS"/>
-        </w:rPr>
-        <w:t xml:space="preserve"> </w:t>
-      </w:r>
-      <w:r>
-        <w:rPr>
-          <w:rFonts w:ascii="Arial Unicode MS" w:eastAsia="Arial Unicode MS" w:hAnsi="Arial Unicode MS" w:cs="Arial Unicode MS"/>
-        </w:rPr>
-        <w:t>branch</w:t>
-      </w:r>
-      <w:r>
-        <w:rPr>
-          <w:rFonts w:ascii="Arial Unicode MS" w:eastAsia="Arial Unicode MS" w:hAnsi="Arial Unicode MS" w:cs="Arial Unicode MS"/>
-        </w:rPr>
-        <w:t xml:space="preserve">] </w:t>
-      </w:r>
-    </w:p>
-    <w:p>
-      <w:pPr>
-        <w:ind w:left="1440"/>
-        <w:jc w:val="both"/>
-        <w:rPr>
-          <w:i/>
-        </w:rPr>
-      </w:pPr>
-      <w:r>
-        <w:t xml:space="preserve">Ex: </w:t>
-      </w:r>
-      <w:r>
-        <w:rPr>
-          <w:rFonts w:ascii="Arial Unicode MS" w:eastAsia="Arial Unicode MS" w:hAnsi="Arial Unicode MS" w:cs="Arial Unicode MS"/>
-          <w:i/>
-        </w:rPr>
-        <w:t>feature/bim/atique-202015/task-03 → bim/atique-202015/release-1.0</w:t>
-      </w:r>
-    </w:p>
-    <w:p>
-      <w:pPr>
-        <w:numPr>
-          <w:ilvl w:val="0"/>
-          <w:numId w:val="8"/>
-        </w:numPr>
-        <w:jc w:val="both"/>
-      </w:pPr>
-      <w:r>
-        <w:t xml:space="preserve">Follow up </w:t>
-      </w:r>
-      <w:r>
-        <w:t>instructors’</w:t>
-      </w:r>
-      <w:r>
-        <w:t xml:space="preserve"> feedback on </w:t>
-      </w:r>
-      <w:r>
-        <w:t>GitHub</w:t>
-      </w:r>
-      <w:r>
-        <w:t xml:space="preserve"> </w:t>
-      </w:r>
-      <w:r>
-        <w:t>merge request.</w:t>
+        <w:t xml:space="preserve"> merge request.</w:t>
       </w:r>
     </w:p>
     <w:p>
@@ -3077,6 +3190,40 @@
       <w:szCs w:val="30"/>
     </w:rPr>
   </w:style>
+  <w:style w:type="paragraph" w:styleId="ListParagraph">
+    <w:name w:val="List Paragraph"/>
+    <w:basedOn w:val="Normal"/>
+    <w:uiPriority w:val="34"/>
+    <w:qFormat/>
+    <w:rsid w:val="00604EE1"/>
+    <w:pPr>
+      <w:ind w:left="720"/>
+      <w:contextualSpacing/>
+    </w:pPr>
+  </w:style>
+  <w:style w:type="character" w:styleId="Hyperlink">
+    <w:name w:val="Hyperlink"/>
+    <w:basedOn w:val="DefaultParagraphFont"/>
+    <w:uiPriority w:val="99"/>
+    <w:unhideWhenUsed/>
+    <w:rsid w:val="00604EE1"/>
+    <w:rPr>
+      <w:color w:val="0000FF" w:themeColor="hyperlink"/>
+      <w:u w:val="single"/>
+    </w:rPr>
+  </w:style>
+  <w:style w:type="character" w:styleId="UnresolvedMention">
+    <w:name w:val="Unresolved Mention"/>
+    <w:basedOn w:val="DefaultParagraphFont"/>
+    <w:uiPriority w:val="99"/>
+    <w:semiHidden/>
+    <w:unhideWhenUsed/>
+    <w:rsid w:val="00604EE1"/>
+    <w:rPr>
+      <w:color w:val="605E5C"/>
+      <w:shd w:val="clear" w:color="auto" w:fill="E1DFDD"/>
+    </w:rPr>
+  </w:style>
 </w:styles>
 </file>
 

</xml_diff>